<commit_message>
documentacion + gitignores + cambio en condicion de traza y dump para sacar imagenes para la doc
</commit_message>
<xml_diff>
--- a/Documentacion/memoria.docx
+++ b/Documentacion/memoria.docx
@@ -1274,17 +1274,30 @@
     </w:p>
     <w:p>
       <w:pPr>
-        <w:keepNext/>
-        <w:suppressAutoHyphens w:val="0"/>
-        <w:autoSpaceDN/>
-        <w:spacing w:after="160" w:line="259" w:lineRule="auto"/>
-        <w:textAlignment w:val="auto"/>
+        <w:pStyle w:val="Heading2"/>
+      </w:pPr>
+      <w:r>
+        <w:t>Objetivos</w:t>
+      </w:r>
+    </w:p>
+    <w:p>
+      <w:r>
+        <w:t>Mostrar cual va  a ser la salida.</w:t>
+      </w:r>
+    </w:p>
+    <w:p/>
+    <w:p>
+      <w:pPr>
+        <w:pStyle w:val="Heading2"/>
       </w:pPr>
       <w:r>
         <w:t>Características</w:t>
       </w:r>
       <w:r>
-        <w:t xml:space="preserve"> de entrada:</w:t>
+        <w:rPr>
+          <w:rStyle w:val="Heading2Char"/>
+        </w:rPr>
+        <w:t xml:space="preserve"> de entrada</w:t>
       </w:r>
     </w:p>
     <w:p>
@@ -1441,14 +1454,27 @@
       <w:r>
         <w:t xml:space="preserve">Figura </w:t>
       </w:r>
-      <w:fldSimple w:instr=" SEQ Figura \* ARABIC ">
-        <w:r>
-          <w:rPr>
-            <w:noProof/>
-          </w:rPr>
-          <w:t>1</w:t>
-        </w:r>
-      </w:fldSimple>
+      <w:r>
+        <w:fldChar w:fldCharType="begin"/>
+      </w:r>
+      <w:r>
+        <w:instrText xml:space="preserve"> SEQ Figura \* ARABIC </w:instrText>
+      </w:r>
+      <w:r>
+        <w:fldChar w:fldCharType="separate"/>
+      </w:r>
+      <w:r>
+        <w:rPr>
+          <w:noProof/>
+        </w:rPr>
+        <w:t>1</w:t>
+      </w:r>
+      <w:r>
+        <w:rPr>
+          <w:noProof/>
+        </w:rPr>
+        <w:fldChar w:fldCharType="end"/>
+      </w:r>
       <w:r>
         <w:t xml:space="preserve"> Fotograma de noche (150)</w:t>
       </w:r>
@@ -1588,14 +1614,27 @@
       <w:r>
         <w:t xml:space="preserve">Figura </w:t>
       </w:r>
-      <w:fldSimple w:instr=" SEQ Figura \* ARABIC ">
-        <w:r>
-          <w:rPr>
-            <w:noProof/>
-          </w:rPr>
-          <w:t>2</w:t>
-        </w:r>
-      </w:fldSimple>
+      <w:r>
+        <w:fldChar w:fldCharType="begin"/>
+      </w:r>
+      <w:r>
+        <w:instrText xml:space="preserve"> SEQ Figura \* ARABIC </w:instrText>
+      </w:r>
+      <w:r>
+        <w:fldChar w:fldCharType="separate"/>
+      </w:r>
+      <w:r>
+        <w:rPr>
+          <w:noProof/>
+        </w:rPr>
+        <w:t>2</w:t>
+      </w:r>
+      <w:r>
+        <w:rPr>
+          <w:noProof/>
+        </w:rPr>
+        <w:fldChar w:fldCharType="end"/>
+      </w:r>
       <w:r>
         <w:t xml:space="preserve"> Fotograma de día (750)</w:t>
       </w:r>
@@ -1748,14 +1787,27 @@
       <w:r>
         <w:t xml:space="preserve">Figura </w:t>
       </w:r>
-      <w:fldSimple w:instr=" SEQ Figura \* ARABIC ">
-        <w:r>
-          <w:rPr>
-            <w:noProof/>
-          </w:rPr>
-          <w:t>3</w:t>
-        </w:r>
-      </w:fldSimple>
+      <w:r>
+        <w:fldChar w:fldCharType="begin"/>
+      </w:r>
+      <w:r>
+        <w:instrText xml:space="preserve"> SEQ Figura \* ARABIC </w:instrText>
+      </w:r>
+      <w:r>
+        <w:fldChar w:fldCharType="separate"/>
+      </w:r>
+      <w:r>
+        <w:rPr>
+          <w:noProof/>
+        </w:rPr>
+        <w:t>3</w:t>
+      </w:r>
+      <w:r>
+        <w:rPr>
+          <w:noProof/>
+        </w:rPr>
+        <w:fldChar w:fldCharType="end"/>
+      </w:r>
       <w:r>
         <w:t xml:space="preserve"> Comparación de histogramas</w:t>
       </w:r>
@@ -1844,6 +1896,122 @@
       <w:r>
         <w:t>Se observa que las áreas son las mismas y los histogramas son bastante similares, con la diferencia de que el de día esta ligeramente desplazado a la derecha, ya que tiene valores más claros.</w:t>
       </w:r>
+    </w:p>
+    <w:p>
+      <w:pPr>
+        <w:pStyle w:val="Heading2"/>
+      </w:pPr>
+      <w:r>
+        <w:t>Metodología</w:t>
+      </w:r>
+    </w:p>
+    <w:p>
+      <w:r>
+        <w:t>Metodología</w:t>
+      </w:r>
+      <w:r>
+        <w:t xml:space="preserve"> de desarrollo ¿ </w:t>
+      </w:r>
+    </w:p>
+    <w:p>
+      <w:pPr>
+        <w:pStyle w:val="Heading2"/>
+      </w:pPr>
+      <w:r>
+        <w:t>Sobre el programa en general</w:t>
+      </w:r>
+    </w:p>
+    <w:p>
+      <w:pPr>
+        <w:suppressAutoHyphens w:val="0"/>
+        <w:autoSpaceDN/>
+        <w:spacing w:after="160" w:line="259" w:lineRule="auto"/>
+        <w:textAlignment w:val="auto"/>
+      </w:pPr>
+      <w:r>
+        <w:t>B</w:t>
+      </w:r>
+      <w:r>
+        <w:t>ue</w:t>
+      </w:r>
+      <w:r>
+        <w:t xml:space="preserve">na parte del fotograma es simplemente pared y suelo. Para facilitar la deteccion, las fases de </w:t>
+      </w:r>
+      <w:r>
+        <w:t xml:space="preserve">la cadena de procesamiento haran sus operaciones sobre </w:t>
+      </w:r>
+      <w:r>
+        <w:t>una</w:t>
+      </w:r>
+      <w:r>
+        <w:t xml:space="preserve"> region de interes</w:t>
+      </w:r>
+      <w:r>
+        <w:t>. Por defecto sera definida como el tercio central en el eje horizontal, y los dos tercios inferiores, en el eje vertical. De esta forma el tallo de la planta queda aproximadamente en el centro de la region, y las hojas a analizar se mantienen dentro de la region a lo largo del video.</w:t>
+      </w:r>
+    </w:p>
+    <w:p>
+      <w:pPr>
+        <w:suppressAutoHyphens w:val="0"/>
+        <w:autoSpaceDN/>
+        <w:spacing w:after="160" w:line="259" w:lineRule="auto"/>
+        <w:textAlignment w:val="auto"/>
+      </w:pPr>
+      <w:r>
+        <w:t>Ademas se descarta la barra inferior que indica la hora de creacion del fotograma, dado que no aporta informacion de valor en este procesamiento.</w:t>
+      </w:r>
+    </w:p>
+    <w:p>
+      <w:pPr>
+        <w:suppressAutoHyphens w:val="0"/>
+        <w:autoSpaceDN/>
+        <w:spacing w:after="160" w:line="259" w:lineRule="auto"/>
+        <w:textAlignment w:val="auto"/>
+      </w:pPr>
+      <w:r>
+        <w:t>Tmabien existe la posibilidad de que el usuario proporcione la region de interes.</w:t>
+      </w:r>
+    </w:p>
+    <w:p>
+      <w:pPr>
+        <w:pStyle w:val="Heading2"/>
+      </w:pPr>
+      <w:r>
+        <w:t>Sobre las tecnologias que utilizo</w:t>
+      </w:r>
+    </w:p>
+    <w:p>
+      <w:pPr>
+        <w:pStyle w:val="ListParagraph"/>
+        <w:numPr>
+          <w:ilvl w:val="0"/>
+          <w:numId w:val="2"/>
+        </w:numPr>
+      </w:pPr>
+      <w:r>
+        <w:t>OpenCV</w:t>
+      </w:r>
+    </w:p>
+    <w:p>
+      <w:pPr>
+        <w:pStyle w:val="ListParagraph"/>
+        <w:numPr>
+          <w:ilvl w:val="0"/>
+          <w:numId w:val="2"/>
+        </w:numPr>
+      </w:pPr>
+      <w:r>
+        <w:t>Qt Framework</w:t>
+      </w:r>
+    </w:p>
+    <w:p>
+      <w:pPr>
+        <w:pStyle w:val="Heading2"/>
+        <w:numPr>
+          <w:ilvl w:val="0"/>
+          <w:numId w:val="0"/>
+        </w:numPr>
+      </w:pPr>
       <w:r>
         <w:br w:type="page"/>
       </w:r>
@@ -1927,18 +2095,48 @@
       </w:r>
     </w:p>
     <w:p>
+      <w:r>
+        <w:t>Como se ha explicado en el apartado [], las entradas del sistema presentan una varibailidad en la luminosidad de la imagen, debida a las cambiantes condiciones de ilumnacion de la escena. Nos encontramos con que los fotogramas tomados en los intervalos de “dia” presentan mayores valores de luminosidad frente a los de “noche”.</w:t>
+      </w:r>
+    </w:p>
+    <w:p/>
+    <w:p>
+      <w:r>
+        <w:t>Por ello, esta etapa t</w:t>
+      </w:r>
+      <w:r>
+        <w:t>iene como objetivo homogeneizar las características de luminosidad de las entradas</w:t>
+      </w:r>
+      <w:r>
+        <w:t xml:space="preserve">, </w:t>
+      </w:r>
+      <w:r>
+        <w:t xml:space="preserve">de forma que </w:t>
+      </w:r>
+      <w:r>
+        <w:t>las siguientes</w:t>
+      </w:r>
+      <w:r>
+        <w:t xml:space="preserve"> fases de la cadena de procesamiento</w:t>
+      </w:r>
+      <w:r>
+        <w:t xml:space="preserve"> </w:t>
+      </w:r>
+      <w:r>
+        <w:t>se puedan desarrollar obviando el hecho de que cada entrada haya sido tomada de día o de noche.</w:t>
+      </w:r>
+    </w:p>
+    <w:p/>
+    <w:p>
       <w:pPr>
         <w:spacing w:after="240"/>
         <w:ind w:firstLine="709"/>
       </w:pPr>
       <w:r>
-        <w:t xml:space="preserve">Tiene como objetivo homogeneizar las características de luminosidad de las entradas de forma que </w:t>
-      </w:r>
-      <w:r>
-        <w:t>las siguientes fases</w:t>
-      </w:r>
-      <w:r>
-        <w:t xml:space="preserve"> funcionen correctamente independientemente de si se trata de un fotograma de día o de noche.</w:t>
+        <w:t>El primer paso es transformar el formato de imagen a escala de grises</w:t>
+      </w:r>
+      <w:r>
+        <w:t xml:space="preserve">. La entrada del sistema es extraida del video de entrada con un formato de 3 canales de color. En este problema la informacion de color no nos aporta valor, por tanto, se descarta pasando a un formato de 1 canal. </w:t>
       </w:r>
     </w:p>
     <w:p>
@@ -1947,16 +2145,407 @@
         <w:ind w:firstLine="709"/>
       </w:pPr>
       <w:r>
-        <w:t>El primer paso es transformar el formato de imagen a escala de grises, ya que la información de color no es necesaria en los siguientes pasos.</w:t>
-      </w:r>
-    </w:p>
+        <w:t xml:space="preserve">Para esto se ha utilizado la funcion proporcianada cvtColor incluida en la librería Opencv. Esta funcion realiza la transformacion operando con los valores de cada canal de los pixeles de la imagen. </w:t>
+      </w:r>
+      <w:commentRangeStart w:id="5"/>
+      <w:r>
+        <w:t>Se ejecuta una media ponderada, asignando un peso a cada uno de los canales.</w:t>
+      </w:r>
+      <w:commentRangeEnd w:id="5"/>
+      <w:r>
+        <w:rPr>
+          <w:rStyle w:val="CommentReference"/>
+          <w:rFonts w:cs="Mangal"/>
+        </w:rPr>
+        <w:commentReference w:id="5"/>
+      </w:r>
+      <w:r>
+        <w:t xml:space="preserve">  El resultado es el valor de gris correspondiente a es pixel.</w:t>
+      </w:r>
+    </w:p>
+    <w:p>
+      <w:pPr>
+        <w:pStyle w:val="Caption"/>
+        <w:keepNext/>
+      </w:pPr>
+      <w:r>
+        <w:t xml:space="preserve">Ecuación </w:t>
+      </w:r>
+      <w:r>
+        <w:fldChar w:fldCharType="begin"/>
+      </w:r>
+      <w:r>
+        <w:instrText xml:space="preserve"> SEQ Ecuación \* ARABIC </w:instrText>
+      </w:r>
+      <w:r>
+        <w:fldChar w:fldCharType="separate"/>
+      </w:r>
+      <w:r>
+        <w:rPr>
+          <w:noProof/>
+        </w:rPr>
+        <w:t>1</w:t>
+      </w:r>
+      <w:r>
+        <w:fldChar w:fldCharType="end"/>
+      </w:r>
+      <w:r>
+        <w:t xml:space="preserve"> Los valores de gris se obtienen mediante media ponderada de los canales</w:t>
+      </w:r>
+    </w:p>
+    <w:bookmarkStart w:id="6" w:name="_MON_1734991162"/>
+    <w:bookmarkEnd w:id="6"/>
     <w:p>
       <w:pPr>
         <w:spacing w:after="240"/>
         <w:ind w:firstLine="709"/>
-      </w:pPr>
-      <w:r>
-        <w:t>El segundo paso tiene como objetivo hacer que los histogramas de entrada del sistema sean ams</w:t>
+        <w:rPr>
+          <w:lang w:val="en-US"/>
+        </w:rPr>
+      </w:pPr>
+      <w:r>
+        <w:rPr>
+          <w:lang w:val="en-US"/>
+        </w:rPr>
+        <w:object w:dxaOrig="8504" w:dyaOrig="476" w14:anchorId="31333F1C">
+          <v:shapetype id="_x0000_t75" coordsize="21600,21600" o:spt="75" o:preferrelative="t" path="m@4@5l@4@11@9@11@9@5xe" filled="f" stroked="f">
+            <v:stroke joinstyle="miter"/>
+            <v:formulas>
+              <v:f eqn="if lineDrawn pixelLineWidth 0"/>
+              <v:f eqn="sum @0 1 0"/>
+              <v:f eqn="sum 0 0 @1"/>
+              <v:f eqn="prod @2 1 2"/>
+              <v:f eqn="prod @3 21600 pixelWidth"/>
+              <v:f eqn="prod @3 21600 pixelHeight"/>
+              <v:f eqn="sum @0 0 1"/>
+              <v:f eqn="prod @6 1 2"/>
+              <v:f eqn="prod @7 21600 pixelWidth"/>
+              <v:f eqn="sum @8 21600 0"/>
+              <v:f eqn="prod @7 21600 pixelHeight"/>
+              <v:f eqn="sum @10 21600 0"/>
+            </v:formulas>
+            <v:path o:extrusionok="f" gradientshapeok="t" o:connecttype="rect"/>
+            <o:lock v:ext="edit" aspectratio="t"/>
+          </v:shapetype>
+          <v:shape id="_x0000_i1026" type="#_x0000_t75" style="width:425.15pt;height:23.7pt" o:ole="">
+            <v:imagedata r:id="rId16" o:title=""/>
+          </v:shape>
+          <o:OLEObject Type="Embed" ProgID="Word.OpenDocumentText.12" ShapeID="_x0000_i1026" DrawAspect="Content" ObjectID="_1734993799" r:id="rId17"/>
+        </w:object>
+      </w:r>
+    </w:p>
+    <w:p>
+      <w:pPr>
+        <w:spacing w:after="240"/>
+        <w:ind w:firstLine="709"/>
+        <w:rPr>
+          <w:lang w:val="es-ES"/>
+        </w:rPr>
+      </w:pPr>
+      <w:r>
+        <w:rPr>
+          <w:lang w:val="es-ES"/>
+        </w:rPr>
+        <w:t>La imagen resultante será l</w:t>
+      </w:r>
+      <w:r>
+        <w:rPr>
+          <w:lang w:val="es-ES"/>
+        </w:rPr>
+        <w:t xml:space="preserve">a entrada tanto del siguiente paso de preprocesamiento, como de </w:t>
+      </w:r>
+      <w:r>
+        <w:rPr>
+          <w:i/>
+          <w:iCs/>
+          <w:lang w:val="es-ES"/>
+        </w:rPr>
+        <w:t>DayOrNight</w:t>
+      </w:r>
+      <w:r>
+        <w:rPr>
+          <w:lang w:val="es-ES"/>
+        </w:rPr>
+        <w:t>.</w:t>
+      </w:r>
+    </w:p>
+    <w:p>
+      <w:pPr>
+        <w:spacing w:after="240"/>
+        <w:ind w:firstLine="709"/>
+        <w:rPr>
+          <w:lang w:val="es-ES"/>
+        </w:rPr>
+      </w:pPr>
+      <w:r>
+        <w:rPr>
+          <w:lang w:val="es-ES"/>
+        </w:rPr>
+        <w:t xml:space="preserve">El segundo paso de preprocesamiento </w:t>
+      </w:r>
+      <w:r>
+        <w:rPr>
+          <w:lang w:val="es-ES"/>
+        </w:rPr>
+        <w:t xml:space="preserve">aspira a </w:t>
+      </w:r>
+      <w:r>
+        <w:rPr>
+          <w:lang w:val="es-ES"/>
+        </w:rPr>
+        <w:t xml:space="preserve">asemjar los histogramas de </w:t>
+      </w:r>
+      <w:r>
+        <w:rPr>
+          <w:lang w:val="es-ES"/>
+        </w:rPr>
+        <w:t>las entradas de día o noche, de esa forma equiparando las condiciones de luminosidad. Para ello se aplica un ajuste lineal del histograma.</w:t>
+      </w:r>
+    </w:p>
+    <w:p>
+      <w:pPr>
+        <w:spacing w:after="240"/>
+        <w:ind w:firstLine="709"/>
+        <w:rPr>
+          <w:lang w:val="es-ES"/>
+        </w:rPr>
+      </w:pPr>
+      <w:r>
+        <w:rPr>
+          <w:lang w:val="es-ES"/>
+        </w:rPr>
+        <w:t>Como se ve en el [], el histograma de entrada</w:t>
+      </w:r>
+      <w:r>
+        <w:rPr>
+          <w:lang w:val="es-ES"/>
+        </w:rPr>
+        <w:t xml:space="preserve">, los valores de gris de los pixeles de la imagen se encuentran concentrados </w:t>
+      </w:r>
+      <w:r>
+        <w:rPr>
+          <w:lang w:val="es-ES"/>
+        </w:rPr>
+        <w:t>en la primera mitad del rango de grises.</w:t>
+      </w:r>
+    </w:p>
+    <w:p>
+      <w:pPr>
+        <w:keepNext/>
+        <w:spacing w:after="240"/>
+        <w:ind w:firstLine="709"/>
+      </w:pPr>
+      <w:r>
+        <w:rPr>
+          <w:noProof/>
+          <w:lang w:val="es-ES"/>
+        </w:rPr>
+        <w:lastRenderedPageBreak/>
+        <w:drawing>
+          <wp:inline distT="0" distB="0" distL="0" distR="0" wp14:anchorId="00DB6124" wp14:editId="088453F1">
+            <wp:extent cx="2726055" cy="2112645"/>
+            <wp:effectExtent l="0" t="0" r="0" b="1905"/>
+            <wp:docPr id="5" name="Picture 5"/>
+            <wp:cNvGraphicFramePr>
+              <a:graphicFrameLocks xmlns:a="http://schemas.openxmlformats.org/drawingml/2006/main" noChangeAspect="1"/>
+            </wp:cNvGraphicFramePr>
+            <a:graphic xmlns:a="http://schemas.openxmlformats.org/drawingml/2006/main">
+              <a:graphicData uri="http://schemas.openxmlformats.org/drawingml/2006/picture">
+                <pic:pic xmlns:pic="http://schemas.openxmlformats.org/drawingml/2006/picture">
+                  <pic:nvPicPr>
+                    <pic:cNvPr id="0" name="Picture 3"/>
+                    <pic:cNvPicPr>
+                      <a:picLocks noChangeAspect="1" noChangeArrowheads="1"/>
+                    </pic:cNvPicPr>
+                  </pic:nvPicPr>
+                  <pic:blipFill>
+                    <a:blip r:embed="rId18">
+                      <a:extLst>
+                        <a:ext uri="{28A0092B-C50C-407E-A947-70E740481C1C}">
+                          <a14:useLocalDpi xmlns:a14="http://schemas.microsoft.com/office/drawing/2010/main" val="0"/>
+                        </a:ext>
+                      </a:extLst>
+                    </a:blip>
+                    <a:srcRect/>
+                    <a:stretch>
+                      <a:fillRect/>
+                    </a:stretch>
+                  </pic:blipFill>
+                  <pic:spPr bwMode="auto">
+                    <a:xfrm>
+                      <a:off x="0" y="0"/>
+                      <a:ext cx="2726055" cy="2112645"/>
+                    </a:xfrm>
+                    <a:prstGeom prst="rect">
+                      <a:avLst/>
+                    </a:prstGeom>
+                    <a:noFill/>
+                    <a:ln>
+                      <a:noFill/>
+                    </a:ln>
+                  </pic:spPr>
+                </pic:pic>
+              </a:graphicData>
+            </a:graphic>
+          </wp:inline>
+        </w:drawing>
+      </w:r>
+    </w:p>
+    <w:p>
+      <w:pPr>
+        <w:pStyle w:val="Caption"/>
+        <w:rPr>
+          <w:lang w:val="es-ES"/>
+        </w:rPr>
+      </w:pPr>
+      <w:r>
+        <w:t xml:space="preserve">Figura </w:t>
+      </w:r>
+      <w:r>
+        <w:fldChar w:fldCharType="begin"/>
+      </w:r>
+      <w:r>
+        <w:instrText xml:space="preserve"> SEQ Figura \* ARABIC </w:instrText>
+      </w:r>
+      <w:r>
+        <w:fldChar w:fldCharType="separate"/>
+      </w:r>
+      <w:r>
+        <w:rPr>
+          <w:noProof/>
+        </w:rPr>
+        <w:t>4</w:t>
+      </w:r>
+      <w:r>
+        <w:fldChar w:fldCharType="end"/>
+      </w:r>
+      <w:r>
+        <w:t xml:space="preserve"> Histograma de entrada al preprocesamiento</w:t>
+      </w:r>
+    </w:p>
+    <w:p>
+      <w:pPr>
+        <w:spacing w:after="240"/>
+        <w:ind w:firstLine="709"/>
+        <w:rPr>
+          <w:lang w:val="es-ES"/>
+        </w:rPr>
+      </w:pPr>
+      <w:r>
+        <w:rPr>
+          <w:lang w:val="es-ES"/>
+        </w:rPr>
+        <w:t>El ajuste lineal es una transformación del histograma que toma los valores extremos del histograma y los lleva a los extremos del rango del histograma. De forma que la salida tendrá los valores repartidos a lo largo del histograma.</w:t>
+      </w:r>
+    </w:p>
+    <w:p>
+      <w:pPr>
+        <w:keepNext/>
+        <w:spacing w:after="240"/>
+        <w:ind w:firstLine="709"/>
+      </w:pPr>
+      <w:r>
+        <w:rPr>
+          <w:noProof/>
+          <w:lang w:val="es-ES"/>
+        </w:rPr>
+        <w:drawing>
+          <wp:inline distT="0" distB="0" distL="0" distR="0" wp14:anchorId="5EF0B0A1" wp14:editId="02BA33B0">
+            <wp:extent cx="2726055" cy="2112645"/>
+            <wp:effectExtent l="0" t="0" r="0" b="1905"/>
+            <wp:docPr id="6" name="Picture 6" descr="Chart, histogram&#10;&#10;Description automatically generated"/>
+            <wp:cNvGraphicFramePr>
+              <a:graphicFrameLocks xmlns:a="http://schemas.openxmlformats.org/drawingml/2006/main" noChangeAspect="1"/>
+            </wp:cNvGraphicFramePr>
+            <a:graphic xmlns:a="http://schemas.openxmlformats.org/drawingml/2006/main">
+              <a:graphicData uri="http://schemas.openxmlformats.org/drawingml/2006/picture">
+                <pic:pic xmlns:pic="http://schemas.openxmlformats.org/drawingml/2006/picture">
+                  <pic:nvPicPr>
+                    <pic:cNvPr id="6" name="Picture 6" descr="Chart, histogram&#10;&#10;Description automatically generated"/>
+                    <pic:cNvPicPr>
+                      <a:picLocks noChangeAspect="1" noChangeArrowheads="1"/>
+                    </pic:cNvPicPr>
+                  </pic:nvPicPr>
+                  <pic:blipFill>
+                    <a:blip r:embed="rId18">
+                      <a:duotone>
+                        <a:schemeClr val="accent6">
+                          <a:shade val="45000"/>
+                          <a:satMod val="135000"/>
+                        </a:schemeClr>
+                        <a:prstClr val="white"/>
+                      </a:duotone>
+                      <a:extLst>
+                        <a:ext uri="{28A0092B-C50C-407E-A947-70E740481C1C}">
+                          <a14:useLocalDpi xmlns:a14="http://schemas.microsoft.com/office/drawing/2010/main" val="0"/>
+                        </a:ext>
+                      </a:extLst>
+                    </a:blip>
+                    <a:srcRect/>
+                    <a:stretch>
+                      <a:fillRect/>
+                    </a:stretch>
+                  </pic:blipFill>
+                  <pic:spPr bwMode="auto">
+                    <a:xfrm>
+                      <a:off x="0" y="0"/>
+                      <a:ext cx="2726055" cy="2112645"/>
+                    </a:xfrm>
+                    <a:prstGeom prst="rect">
+                      <a:avLst/>
+                    </a:prstGeom>
+                    <a:noFill/>
+                    <a:ln>
+                      <a:noFill/>
+                    </a:ln>
+                  </pic:spPr>
+                </pic:pic>
+              </a:graphicData>
+            </a:graphic>
+          </wp:inline>
+        </w:drawing>
+      </w:r>
+    </w:p>
+    <w:p>
+      <w:pPr>
+        <w:pStyle w:val="Caption"/>
+      </w:pPr>
+      <w:r>
+        <w:t xml:space="preserve">Figura </w:t>
+      </w:r>
+      <w:r>
+        <w:fldChar w:fldCharType="begin"/>
+      </w:r>
+      <w:r>
+        <w:instrText xml:space="preserve"> SEQ Figura \* ARABIC </w:instrText>
+      </w:r>
+      <w:r>
+        <w:fldChar w:fldCharType="separate"/>
+      </w:r>
+      <w:r>
+        <w:rPr>
+          <w:noProof/>
+        </w:rPr>
+        <w:t>5</w:t>
+      </w:r>
+      <w:r>
+        <w:fldChar w:fldCharType="end"/>
+      </w:r>
+      <w:r>
+        <w:t xml:space="preserve"> Ilustración del ajuste lineal del histograma</w:t>
+      </w:r>
+    </w:p>
+    <w:p>
+      <w:pPr>
+        <w:rPr>
+          <w:lang w:val="es-ES"/>
+        </w:rPr>
+      </w:pPr>
+      <w:r>
+        <w:rPr>
+          <w:lang w:val="es-ES"/>
+        </w:rPr>
+        <w:t>Ecuación de como se hace el estiramiento</w:t>
       </w:r>
     </w:p>
     <w:p>
@@ -1979,12 +2568,12 @@
       <w:pPr>
         <w:pStyle w:val="Heading1"/>
       </w:pPr>
-      <w:bookmarkStart w:id="5" w:name="_Toc122880215"/>
+      <w:bookmarkStart w:id="7" w:name="_Toc122880215"/>
       <w:r>
         <w:lastRenderedPageBreak/>
         <w:t>Conclusiones y vías futuras</w:t>
       </w:r>
-      <w:bookmarkEnd w:id="5"/>
+      <w:bookmarkEnd w:id="7"/>
     </w:p>
     <w:p>
       <w:pPr>
@@ -2007,19 +2596,40 @@
       <w:pPr>
         <w:pStyle w:val="Heading1"/>
       </w:pPr>
-      <w:bookmarkStart w:id="6" w:name="_Toc122880216"/>
+      <w:bookmarkStart w:id="8" w:name="_Toc122880216"/>
       <w:r>
         <w:lastRenderedPageBreak/>
         <w:t>Bibliografía</w:t>
       </w:r>
-      <w:bookmarkEnd w:id="6"/>
-    </w:p>
-    <w:p>
-      <w:pPr>
+      <w:bookmarkEnd w:id="8"/>
+    </w:p>
+    <w:p>
+      <w:pPr>
+        <w:pStyle w:val="ListParagraph"/>
+        <w:numPr>
+          <w:ilvl w:val="0"/>
+          <w:numId w:val="4"/>
+        </w:numPr>
         <w:suppressAutoHyphens w:val="0"/>
         <w:autoSpaceDN/>
         <w:spacing w:after="160" w:line="259" w:lineRule="auto"/>
         <w:textAlignment w:val="auto"/>
+      </w:pPr>
+      <w:hyperlink r:id="rId19" w:history="1">
+        <w:r>
+          <w:rPr>
+            <w:rStyle w:val="Hyperlink"/>
+          </w:rPr>
+          <w:t>https://docs.opencv.org/3.4/de/d25/imgproc_color_conversions.html</w:t>
+        </w:r>
+      </w:hyperlink>
+    </w:p>
+    <w:p>
+      <w:pPr>
+        <w:suppressAutoHyphens w:val="0"/>
+        <w:autoSpaceDN/>
+        <w:spacing w:after="160" w:line="259" w:lineRule="auto"/>
+        <w:textAlignment w:val="auto"/>
         <w:rPr>
           <w:rFonts w:asciiTheme="majorHAnsi" w:eastAsiaTheme="majorEastAsia" w:hAnsiTheme="majorHAnsi" w:cs="Mangal"/>
           <w:color w:val="2F5496" w:themeColor="accent1" w:themeShade="BF"/>
@@ -2035,12 +2645,12 @@
       <w:pPr>
         <w:pStyle w:val="Heading1"/>
       </w:pPr>
-      <w:bookmarkStart w:id="7" w:name="_Toc122880217"/>
+      <w:bookmarkStart w:id="9" w:name="_Toc122880217"/>
       <w:r>
         <w:lastRenderedPageBreak/>
         <w:t>Anexo I: Manual de usuario</w:t>
       </w:r>
-      <w:bookmarkEnd w:id="7"/>
+      <w:bookmarkEnd w:id="9"/>
     </w:p>
     <w:sectPr>
       <w:pgSz w:w="11906" w:h="16838"/>
@@ -2050,6 +2660,45 @@
     </w:sectPr>
   </w:body>
 </w:document>
+</file>
+
+<file path=word/comments.xml><?xml version="1.0" encoding="utf-8"?>
+<w:comments xmlns:wpc="http://schemas.microsoft.com/office/word/2010/wordprocessingCanvas" xmlns:cx="http://schemas.microsoft.com/office/drawing/2014/chartex" xmlns:cx1="http://schemas.microsoft.com/office/drawing/2015/9/8/chartex" xmlns:cx2="http://schemas.microsoft.com/office/drawing/2015/10/21/chartex" xmlns:cx3="http://schemas.microsoft.com/office/drawing/2016/5/9/chartex" xmlns:cx4="http://schemas.microsoft.com/office/drawing/2016/5/10/chartex" xmlns:cx5="http://schemas.microsoft.com/office/drawing/2016/5/11/chartex" xmlns:cx6="http://schemas.microsoft.com/office/drawing/2016/5/12/chartex" xmlns:cx7="http://schemas.microsoft.com/office/drawing/2016/5/13/chartex" xmlns:cx8="http://schemas.microsoft.com/office/drawing/2016/5/14/chartex" xmlns:mc="http://schemas.openxmlformats.org/markup-compatibility/2006" xmlns:aink="http://schemas.microsoft.com/office/drawing/2016/ink" xmlns:am3d="http://schemas.microsoft.com/office/drawing/2017/model3d" xmlns:o="urn:schemas-microsoft-com:office:office" xmlns:oel="http://schemas.microsoft.com/office/2019/extlst" xmlns:r="http://schemas.openxmlformats.org/officeDocument/2006/relationships" xmlns:m="http://schemas.openxmlformats.org/officeDocument/2006/math" xmlns:v="urn:schemas-microsoft-com:vml" xmlns:wp14="http://schemas.microsoft.com/office/word/2010/wordprocessingDrawing" xmlns:wp="http://schemas.openxmlformats.org/drawingml/2006/wordprocessingDrawing" xmlns:w10="urn:schemas-microsoft-com:office:word" xmlns:w="http://schemas.openxmlformats.org/wordprocessingml/2006/main" xmlns:w14="http://schemas.microsoft.com/office/word/2010/wordml" xmlns:w15="http://schemas.microsoft.com/office/word/2012/wordml" xmlns:w16cex="http://schemas.microsoft.com/office/word/2018/wordml/cex" xmlns:w16cid="http://schemas.microsoft.com/office/word/2016/wordml/cid" xmlns:w16="http://schemas.microsoft.com/office/word/2018/wordml" xmlns:w16sdtdh="http://schemas.microsoft.com/office/word/2020/wordml/sdtdatahash" xmlns:w16se="http://schemas.microsoft.com/office/word/2015/wordml/symex" xmlns:wpg="http://schemas.microsoft.com/office/word/2010/wordprocessingGroup" xmlns:wpi="http://schemas.microsoft.com/office/word/2010/wordprocessingInk" xmlns:wne="http://schemas.microsoft.com/office/word/2006/wordml" xmlns:wps="http://schemas.microsoft.com/office/word/2010/wordprocessingShape" mc:Ignorable="w14 w15 w16se w16cid w16 w16cex w16sdtdh wp14">
+  <w:comment w:id="5" w:author="milena rocabado" w:date="2023-01-12T01:12:00Z" w:initials="mr">
+    <w:p>
+      <w:pPr>
+        <w:pStyle w:val="CommentText"/>
+      </w:pPr>
+      <w:r>
+        <w:rPr>
+          <w:rStyle w:val="CommentReference"/>
+        </w:rPr>
+        <w:annotationRef/>
+      </w:r>
+      <w:r>
+        <w:t>Maybe hablar sobre de donde vienen los pesos</w:t>
+      </w:r>
+    </w:p>
+  </w:comment>
+</w:comments>
+</file>
+
+<file path=word/commentsExtended.xml><?xml version="1.0" encoding="utf-8"?>
+<w15:commentsEx xmlns:wpc="http://schemas.microsoft.com/office/word/2010/wordprocessingCanvas" xmlns:cx="http://schemas.microsoft.com/office/drawing/2014/chartex" xmlns:cx1="http://schemas.microsoft.com/office/drawing/2015/9/8/chartex" xmlns:cx2="http://schemas.microsoft.com/office/drawing/2015/10/21/chartex" xmlns:cx3="http://schemas.microsoft.com/office/drawing/2016/5/9/chartex" xmlns:cx4="http://schemas.microsoft.com/office/drawing/2016/5/10/chartex" xmlns:cx5="http://schemas.microsoft.com/office/drawing/2016/5/11/chartex" xmlns:cx6="http://schemas.microsoft.com/office/drawing/2016/5/12/chartex" xmlns:cx7="http://schemas.microsoft.com/office/drawing/2016/5/13/chartex" xmlns:cx8="http://schemas.microsoft.com/office/drawing/2016/5/14/chartex" xmlns:mc="http://schemas.openxmlformats.org/markup-compatibility/2006" xmlns:aink="http://schemas.microsoft.com/office/drawing/2016/ink" xmlns:am3d="http://schemas.microsoft.com/office/drawing/2017/model3d" xmlns:o="urn:schemas-microsoft-com:office:office" xmlns:oel="http://schemas.microsoft.com/office/2019/extlst" xmlns:r="http://schemas.openxmlformats.org/officeDocument/2006/relationships" xmlns:m="http://schemas.openxmlformats.org/officeDocument/2006/math" xmlns:v="urn:schemas-microsoft-com:vml" xmlns:wp14="http://schemas.microsoft.com/office/word/2010/wordprocessingDrawing" xmlns:wp="http://schemas.openxmlformats.org/drawingml/2006/wordprocessingDrawing" xmlns:w10="urn:schemas-microsoft-com:office:word" xmlns:w="http://schemas.openxmlformats.org/wordprocessingml/2006/main" xmlns:w14="http://schemas.microsoft.com/office/word/2010/wordml" xmlns:w15="http://schemas.microsoft.com/office/word/2012/wordml" xmlns:w16cex="http://schemas.microsoft.com/office/word/2018/wordml/cex" xmlns:w16cid="http://schemas.microsoft.com/office/word/2016/wordml/cid" xmlns:w16="http://schemas.microsoft.com/office/word/2018/wordml" xmlns:w16sdtdh="http://schemas.microsoft.com/office/word/2020/wordml/sdtdatahash" xmlns:w16se="http://schemas.microsoft.com/office/word/2015/wordml/symex" xmlns:wpg="http://schemas.microsoft.com/office/word/2010/wordprocessingGroup" xmlns:wpi="http://schemas.microsoft.com/office/word/2010/wordprocessingInk" xmlns:wne="http://schemas.microsoft.com/office/word/2006/wordml" xmlns:wps="http://schemas.microsoft.com/office/word/2010/wordprocessingShape" mc:Ignorable="w14 w15 w16se w16cid w16 w16cex w16sdtdh wp14">
+  <w15:commentEx w15:paraId="32705B25" w15:done="0"/>
+</w15:commentsEx>
+</file>
+
+<file path=word/commentsExtensible.xml><?xml version="1.0" encoding="utf-8"?>
+<w16cex:commentsExtensible xmlns:wpc="http://schemas.microsoft.com/office/word/2010/wordprocessingCanvas" xmlns:cx="http://schemas.microsoft.com/office/drawing/2014/chartex" xmlns:cx1="http://schemas.microsoft.com/office/drawing/2015/9/8/chartex" xmlns:cx2="http://schemas.microsoft.com/office/drawing/2015/10/21/chartex" xmlns:cx3="http://schemas.microsoft.com/office/drawing/2016/5/9/chartex" xmlns:cx4="http://schemas.microsoft.com/office/drawing/2016/5/10/chartex" xmlns:cx5="http://schemas.microsoft.com/office/drawing/2016/5/11/chartex" xmlns:cx6="http://schemas.microsoft.com/office/drawing/2016/5/12/chartex" xmlns:cx7="http://schemas.microsoft.com/office/drawing/2016/5/13/chartex" xmlns:cx8="http://schemas.microsoft.com/office/drawing/2016/5/14/chartex" xmlns:mc="http://schemas.openxmlformats.org/markup-compatibility/2006" xmlns:aink="http://schemas.microsoft.com/office/drawing/2016/ink" xmlns:am3d="http://schemas.microsoft.com/office/drawing/2017/model3d" xmlns:o="urn:schemas-microsoft-com:office:office" xmlns:oel="http://schemas.microsoft.com/office/2019/extlst" xmlns:r="http://schemas.openxmlformats.org/officeDocument/2006/relationships" xmlns:m="http://schemas.openxmlformats.org/officeDocument/2006/math" xmlns:v="urn:schemas-microsoft-com:vml" xmlns:wp14="http://schemas.microsoft.com/office/word/2010/wordprocessingDrawing" xmlns:wp="http://schemas.openxmlformats.org/drawingml/2006/wordprocessingDrawing" xmlns:w10="urn:schemas-microsoft-com:office:word" xmlns:w="http://schemas.openxmlformats.org/wordprocessingml/2006/main" xmlns:w14="http://schemas.microsoft.com/office/word/2010/wordml" xmlns:w15="http://schemas.microsoft.com/office/word/2012/wordml" xmlns:w16cex="http://schemas.microsoft.com/office/word/2018/wordml/cex" xmlns:w16cid="http://schemas.microsoft.com/office/word/2016/wordml/cid" xmlns:w16="http://schemas.microsoft.com/office/word/2018/wordml" xmlns:w16sdtdh="http://schemas.microsoft.com/office/word/2020/wordml/sdtdatahash" xmlns:w16se="http://schemas.microsoft.com/office/word/2015/wordml/symex" xmlns:wpg="http://schemas.microsoft.com/office/word/2010/wordprocessingGroup" xmlns:wpi="http://schemas.microsoft.com/office/word/2010/wordprocessingInk" xmlns:wne="http://schemas.microsoft.com/office/word/2006/wordml" xmlns:wps="http://schemas.microsoft.com/office/word/2010/wordprocessingShape" mc:Ignorable="w14 w15 w16se w16cid w16 w16cex w16sdtdh wp14">
+  <w16cex:commentExtensible w16cex:durableId="2769DD09" w16cex:dateUtc="2023-01-12T00:12:00Z"/>
+</w16cex:commentsExtensible>
+</file>
+
+<file path=word/commentsIds.xml><?xml version="1.0" encoding="utf-8"?>
+<w16cid:commentsIds xmlns:wpc="http://schemas.microsoft.com/office/word/2010/wordprocessingCanvas" xmlns:cx="http://schemas.microsoft.com/office/drawing/2014/chartex" xmlns:cx1="http://schemas.microsoft.com/office/drawing/2015/9/8/chartex" xmlns:cx2="http://schemas.microsoft.com/office/drawing/2015/10/21/chartex" xmlns:cx3="http://schemas.microsoft.com/office/drawing/2016/5/9/chartex" xmlns:cx4="http://schemas.microsoft.com/office/drawing/2016/5/10/chartex" xmlns:cx5="http://schemas.microsoft.com/office/drawing/2016/5/11/chartex" xmlns:cx6="http://schemas.microsoft.com/office/drawing/2016/5/12/chartex" xmlns:cx7="http://schemas.microsoft.com/office/drawing/2016/5/13/chartex" xmlns:cx8="http://schemas.microsoft.com/office/drawing/2016/5/14/chartex" xmlns:mc="http://schemas.openxmlformats.org/markup-compatibility/2006" xmlns:aink="http://schemas.microsoft.com/office/drawing/2016/ink" xmlns:am3d="http://schemas.microsoft.com/office/drawing/2017/model3d" xmlns:o="urn:schemas-microsoft-com:office:office" xmlns:oel="http://schemas.microsoft.com/office/2019/extlst" xmlns:r="http://schemas.openxmlformats.org/officeDocument/2006/relationships" xmlns:m="http://schemas.openxmlformats.org/officeDocument/2006/math" xmlns:v="urn:schemas-microsoft-com:vml" xmlns:wp14="http://schemas.microsoft.com/office/word/2010/wordprocessingDrawing" xmlns:wp="http://schemas.openxmlformats.org/drawingml/2006/wordprocessingDrawing" xmlns:w10="urn:schemas-microsoft-com:office:word" xmlns:w="http://schemas.openxmlformats.org/wordprocessingml/2006/main" xmlns:w14="http://schemas.microsoft.com/office/word/2010/wordml" xmlns:w15="http://schemas.microsoft.com/office/word/2012/wordml" xmlns:w16cex="http://schemas.microsoft.com/office/word/2018/wordml/cex" xmlns:w16cid="http://schemas.microsoft.com/office/word/2016/wordml/cid" xmlns:w16="http://schemas.microsoft.com/office/word/2018/wordml" xmlns:w16sdtdh="http://schemas.microsoft.com/office/word/2020/wordml/sdtdatahash" xmlns:w16se="http://schemas.microsoft.com/office/word/2015/wordml/symex" xmlns:wpg="http://schemas.microsoft.com/office/word/2010/wordprocessingGroup" xmlns:wpi="http://schemas.microsoft.com/office/word/2010/wordprocessingInk" xmlns:wne="http://schemas.microsoft.com/office/word/2006/wordml" xmlns:wps="http://schemas.microsoft.com/office/word/2010/wordprocessingShape" mc:Ignorable="w14 w15 w16se w16cid w16 w16cex w16sdtdh wp14">
+  <w16cid:commentId w16cid:paraId="32705B25" w16cid:durableId="2769DD09"/>
+</w16cid:commentsIds>
 </file>
 
 <file path=word/numbering.xml><?xml version="1.0" encoding="utf-8"?>
@@ -2254,6 +2903,95 @@
     </w:lvl>
   </w:abstractNum>
   <w:abstractNum w:abstractNumId="2" w15:restartNumberingAfterBreak="0">
+    <w:nsid w:val="538316AA"/>
+    <w:multiLevelType w:val="hybridMultilevel"/>
+    <w:tmpl w:val="E974850C"/>
+    <w:lvl w:ilvl="0" w:tplc="0C0A000F">
+      <w:start w:val="1"/>
+      <w:numFmt w:val="decimal"/>
+      <w:lvlText w:val="%1."/>
+      <w:lvlJc w:val="left"/>
+      <w:pPr>
+        <w:ind w:left="720" w:hanging="360"/>
+      </w:pPr>
+      <w:rPr>
+        <w:rFonts w:hint="default"/>
+      </w:rPr>
+    </w:lvl>
+    <w:lvl w:ilvl="1" w:tplc="0C0A0019" w:tentative="1">
+      <w:start w:val="1"/>
+      <w:numFmt w:val="lowerLetter"/>
+      <w:lvlText w:val="%2."/>
+      <w:lvlJc w:val="left"/>
+      <w:pPr>
+        <w:ind w:left="1440" w:hanging="360"/>
+      </w:pPr>
+    </w:lvl>
+    <w:lvl w:ilvl="2" w:tplc="0C0A001B" w:tentative="1">
+      <w:start w:val="1"/>
+      <w:numFmt w:val="lowerRoman"/>
+      <w:lvlText w:val="%3."/>
+      <w:lvlJc w:val="right"/>
+      <w:pPr>
+        <w:ind w:left="2160" w:hanging="180"/>
+      </w:pPr>
+    </w:lvl>
+    <w:lvl w:ilvl="3" w:tplc="0C0A000F" w:tentative="1">
+      <w:start w:val="1"/>
+      <w:numFmt w:val="decimal"/>
+      <w:lvlText w:val="%4."/>
+      <w:lvlJc w:val="left"/>
+      <w:pPr>
+        <w:ind w:left="2880" w:hanging="360"/>
+      </w:pPr>
+    </w:lvl>
+    <w:lvl w:ilvl="4" w:tplc="0C0A0019" w:tentative="1">
+      <w:start w:val="1"/>
+      <w:numFmt w:val="lowerLetter"/>
+      <w:lvlText w:val="%5."/>
+      <w:lvlJc w:val="left"/>
+      <w:pPr>
+        <w:ind w:left="3600" w:hanging="360"/>
+      </w:pPr>
+    </w:lvl>
+    <w:lvl w:ilvl="5" w:tplc="0C0A001B" w:tentative="1">
+      <w:start w:val="1"/>
+      <w:numFmt w:val="lowerRoman"/>
+      <w:lvlText w:val="%6."/>
+      <w:lvlJc w:val="right"/>
+      <w:pPr>
+        <w:ind w:left="4320" w:hanging="180"/>
+      </w:pPr>
+    </w:lvl>
+    <w:lvl w:ilvl="6" w:tplc="0C0A000F" w:tentative="1">
+      <w:start w:val="1"/>
+      <w:numFmt w:val="decimal"/>
+      <w:lvlText w:val="%7."/>
+      <w:lvlJc w:val="left"/>
+      <w:pPr>
+        <w:ind w:left="5040" w:hanging="360"/>
+      </w:pPr>
+    </w:lvl>
+    <w:lvl w:ilvl="7" w:tplc="0C0A0019" w:tentative="1">
+      <w:start w:val="1"/>
+      <w:numFmt w:val="lowerLetter"/>
+      <w:lvlText w:val="%8."/>
+      <w:lvlJc w:val="left"/>
+      <w:pPr>
+        <w:ind w:left="5760" w:hanging="360"/>
+      </w:pPr>
+    </w:lvl>
+    <w:lvl w:ilvl="8" w:tplc="0C0A001B" w:tentative="1">
+      <w:start w:val="1"/>
+      <w:numFmt w:val="lowerRoman"/>
+      <w:lvlText w:val="%9."/>
+      <w:lvlJc w:val="right"/>
+      <w:pPr>
+        <w:ind w:left="6480" w:hanging="180"/>
+      </w:pPr>
+    </w:lvl>
+  </w:abstractNum>
+  <w:abstractNum w:abstractNumId="3" w15:restartNumberingAfterBreak="0">
     <w:nsid w:val="614E2B0C"/>
     <w:multiLevelType w:val="multilevel"/>
     <w:tmpl w:val="0C0A0025"/>
@@ -2349,7 +3087,7 @@
     </w:lvl>
   </w:abstractNum>
   <w:num w:numId="1" w16cid:durableId="950011739">
-    <w:abstractNumId w:val="2"/>
+    <w:abstractNumId w:val="3"/>
   </w:num>
   <w:num w:numId="2" w16cid:durableId="2091347425">
     <w:abstractNumId w:val="0"/>
@@ -2357,7 +3095,21 @@
   <w:num w:numId="3" w16cid:durableId="2058041632">
     <w:abstractNumId w:val="1"/>
   </w:num>
+  <w:num w:numId="4" w16cid:durableId="67850995">
+    <w:abstractNumId w:val="2"/>
+  </w:num>
+  <w:num w:numId="5" w16cid:durableId="1966351436">
+    <w:abstractNumId w:val="3"/>
+  </w:num>
 </w:numbering>
+</file>
+
+<file path=word/people.xml><?xml version="1.0" encoding="utf-8"?>
+<w15:people xmlns:wpc="http://schemas.microsoft.com/office/word/2010/wordprocessingCanvas" xmlns:cx="http://schemas.microsoft.com/office/drawing/2014/chartex" xmlns:cx1="http://schemas.microsoft.com/office/drawing/2015/9/8/chartex" xmlns:cx2="http://schemas.microsoft.com/office/drawing/2015/10/21/chartex" xmlns:cx3="http://schemas.microsoft.com/office/drawing/2016/5/9/chartex" xmlns:cx4="http://schemas.microsoft.com/office/drawing/2016/5/10/chartex" xmlns:cx5="http://schemas.microsoft.com/office/drawing/2016/5/11/chartex" xmlns:cx6="http://schemas.microsoft.com/office/drawing/2016/5/12/chartex" xmlns:cx7="http://schemas.microsoft.com/office/drawing/2016/5/13/chartex" xmlns:cx8="http://schemas.microsoft.com/office/drawing/2016/5/14/chartex" xmlns:mc="http://schemas.openxmlformats.org/markup-compatibility/2006" xmlns:aink="http://schemas.microsoft.com/office/drawing/2016/ink" xmlns:am3d="http://schemas.microsoft.com/office/drawing/2017/model3d" xmlns:o="urn:schemas-microsoft-com:office:office" xmlns:oel="http://schemas.microsoft.com/office/2019/extlst" xmlns:r="http://schemas.openxmlformats.org/officeDocument/2006/relationships" xmlns:m="http://schemas.openxmlformats.org/officeDocument/2006/math" xmlns:v="urn:schemas-microsoft-com:vml" xmlns:wp14="http://schemas.microsoft.com/office/word/2010/wordprocessingDrawing" xmlns:wp="http://schemas.openxmlformats.org/drawingml/2006/wordprocessingDrawing" xmlns:w10="urn:schemas-microsoft-com:office:word" xmlns:w="http://schemas.openxmlformats.org/wordprocessingml/2006/main" xmlns:w14="http://schemas.microsoft.com/office/word/2010/wordml" xmlns:w15="http://schemas.microsoft.com/office/word/2012/wordml" xmlns:w16cex="http://schemas.microsoft.com/office/word/2018/wordml/cex" xmlns:w16cid="http://schemas.microsoft.com/office/word/2016/wordml/cid" xmlns:w16="http://schemas.microsoft.com/office/word/2018/wordml" xmlns:w16sdtdh="http://schemas.microsoft.com/office/word/2020/wordml/sdtdatahash" xmlns:w16se="http://schemas.microsoft.com/office/word/2015/wordml/symex" xmlns:wpg="http://schemas.microsoft.com/office/word/2010/wordprocessingGroup" xmlns:wpi="http://schemas.microsoft.com/office/word/2010/wordprocessingInk" xmlns:wne="http://schemas.microsoft.com/office/word/2006/wordml" xmlns:wps="http://schemas.microsoft.com/office/word/2010/wordprocessingShape" mc:Ignorable="w14 w15 w16se w16cid w16 w16cex w16sdtdh wp14">
+  <w15:person w15:author="milena rocabado">
+    <w15:presenceInfo w15:providerId="Windows Live" w15:userId="6482471323f04991"/>
+  </w15:person>
+</w15:people>
 </file>
 
 <file path=word/styles.xml><?xml version="1.0" encoding="utf-8"?>
@@ -3332,6 +4084,88 @@
       <w:szCs w:val="16"/>
     </w:rPr>
   </w:style>
+  <w:style w:type="character" w:styleId="UnresolvedMention">
+    <w:name w:val="Unresolved Mention"/>
+    <w:basedOn w:val="DefaultParagraphFont"/>
+    <w:uiPriority w:val="99"/>
+    <w:semiHidden/>
+    <w:unhideWhenUsed/>
+    <w:rsid w:val="004B21AD"/>
+    <w:rPr>
+      <w:color w:val="605E5C"/>
+      <w:shd w:val="clear" w:color="auto" w:fill="E1DFDD"/>
+    </w:rPr>
+  </w:style>
+  <w:style w:type="character" w:styleId="CommentReference">
+    <w:name w:val="annotation reference"/>
+    <w:basedOn w:val="DefaultParagraphFont"/>
+    <w:uiPriority w:val="99"/>
+    <w:semiHidden/>
+    <w:unhideWhenUsed/>
+    <w:rsid w:val="004B21AD"/>
+    <w:rPr>
+      <w:sz w:val="16"/>
+      <w:szCs w:val="16"/>
+    </w:rPr>
+  </w:style>
+  <w:style w:type="paragraph" w:styleId="CommentText">
+    <w:name w:val="annotation text"/>
+    <w:basedOn w:val="Normal"/>
+    <w:link w:val="CommentTextChar"/>
+    <w:uiPriority w:val="99"/>
+    <w:unhideWhenUsed/>
+    <w:rsid w:val="004B21AD"/>
+    <w:rPr>
+      <w:rFonts w:cs="Mangal"/>
+      <w:sz w:val="20"/>
+      <w:szCs w:val="18"/>
+    </w:rPr>
+  </w:style>
+  <w:style w:type="character" w:customStyle="1" w:styleId="CommentTextChar">
+    <w:name w:val="Comment Text Char"/>
+    <w:basedOn w:val="DefaultParagraphFont"/>
+    <w:link w:val="CommentText"/>
+    <w:uiPriority w:val="99"/>
+    <w:rsid w:val="004B21AD"/>
+    <w:rPr>
+      <w:rFonts w:ascii="Calibri" w:hAnsi="Calibri" w:cs="Mangal"/>
+      <w:kern w:val="3"/>
+      <w:sz w:val="20"/>
+      <w:szCs w:val="18"/>
+      <w:lang w:eastAsia="zh-CN" w:bidi="hi-IN"/>
+    </w:rPr>
+  </w:style>
+  <w:style w:type="paragraph" w:styleId="CommentSubject">
+    <w:name w:val="annotation subject"/>
+    <w:basedOn w:val="CommentText"/>
+    <w:next w:val="CommentText"/>
+    <w:link w:val="CommentSubjectChar"/>
+    <w:uiPriority w:val="99"/>
+    <w:semiHidden/>
+    <w:unhideWhenUsed/>
+    <w:rsid w:val="004B21AD"/>
+    <w:rPr>
+      <w:b/>
+      <w:bCs/>
+    </w:rPr>
+  </w:style>
+  <w:style w:type="character" w:customStyle="1" w:styleId="CommentSubjectChar">
+    <w:name w:val="Comment Subject Char"/>
+    <w:basedOn w:val="CommentTextChar"/>
+    <w:link w:val="CommentSubject"/>
+    <w:uiPriority w:val="99"/>
+    <w:semiHidden/>
+    <w:rsid w:val="004B21AD"/>
+    <w:rPr>
+      <w:rFonts w:ascii="Calibri" w:hAnsi="Calibri" w:cs="Mangal"/>
+      <w:b/>
+      <w:bCs/>
+      <w:kern w:val="3"/>
+      <w:sz w:val="20"/>
+      <w:szCs w:val="18"/>
+      <w:lang w:eastAsia="zh-CN" w:bidi="hi-IN"/>
+    </w:rPr>
+  </w:style>
 </w:styles>
 </file>
 

</xml_diff>